<commit_message>
more § to dossier
</commit_message>
<xml_diff>
--- a/PRESSEDOSSIER MORELLINO.docx
+++ b/PRESSEDOSSIER MORELLINO.docx
@@ -32,9 +32,6 @@
     </w:p>
     <w:p>
       <w:pPr>
-        <w:pBdr>
-          <w:bottom w:val="single" w:sz="4" w:space="1" w:color="auto"/>
-        </w:pBdr>
         <w:rPr>
           <w:rFonts w:ascii="Comic Sans MS" w:hAnsi="Comic Sans MS"/>
           <w:b/>
@@ -59,14 +56,6 @@
           <w:lang w:val="de-CH"/>
         </w:rPr>
       </w:pPr>
-    </w:p>
-    <w:p>
-      <w:pPr>
-        <w:rPr>
-          <w:rFonts w:ascii="Comic Sans MS" w:hAnsi="Comic Sans MS"/>
-          <w:lang w:val="de-CH"/>
-        </w:rPr>
-      </w:pPr>
       <w:r>
         <w:rPr>
           <w:rFonts w:ascii="Comic Sans MS" w:hAnsi="Comic Sans MS"/>
@@ -93,7 +82,21 @@
           <w:rFonts w:ascii="Comic Sans MS" w:hAnsi="Comic Sans MS"/>
           <w:lang w:val="de-CH"/>
         </w:rPr>
-        <w:t xml:space="preserve">, welches aus Kirschen hergestellt wird. Bisher gab es </w:t>
+        <w:t>, welche</w:t>
+      </w:r>
+      <w:r>
+        <w:rPr>
+          <w:rFonts w:ascii="Comic Sans MS" w:hAnsi="Comic Sans MS"/>
+          <w:lang w:val="de-CH"/>
+        </w:rPr>
+        <w:t>r</w:t>
+      </w:r>
+      <w:r>
+        <w:rPr>
+          <w:rFonts w:ascii="Comic Sans MS" w:hAnsi="Comic Sans MS"/>
+          <w:lang w:val="de-CH"/>
+        </w:rPr>
+        <w:t xml:space="preserve"> aus Kirschen hergestellt wird. Bisher gab es </w:t>
       </w:r>
       <w:r>
         <w:rPr>
@@ -156,21 +159,7 @@
           <w:rFonts w:ascii="Comic Sans MS" w:hAnsi="Comic Sans MS"/>
           <w:lang w:val="de-CH"/>
         </w:rPr>
-        <w:t>Z</w:t>
-      </w:r>
-      <w:r>
-        <w:rPr>
-          <w:rFonts w:ascii="Comic Sans MS" w:hAnsi="Comic Sans MS"/>
-          <w:lang w:val="de-CH"/>
-        </w:rPr>
-        <w:t>usammen mit</w:t>
-      </w:r>
-      <w:r>
-        <w:rPr>
-          <w:rFonts w:ascii="Comic Sans MS" w:hAnsi="Comic Sans MS"/>
-          <w:lang w:val="de-CH"/>
-        </w:rPr>
-        <w:t xml:space="preserve"> der </w:t>
+        <w:t xml:space="preserve">Zusammen mit der </w:t>
       </w:r>
       <w:r>
         <w:rPr>
@@ -265,7 +254,7 @@
           <w:rFonts w:ascii="Comic Sans MS" w:hAnsi="Comic Sans MS"/>
           <w:lang w:val="de-CH"/>
         </w:rPr>
-        <w:t xml:space="preserve"> ein </w:t>
+        <w:t xml:space="preserve"> </w:t>
       </w:r>
       <w:r>
         <w:rPr>
@@ -279,7 +268,7 @@
           <w:rFonts w:ascii="Comic Sans MS" w:hAnsi="Comic Sans MS"/>
           <w:lang w:val="de-CH"/>
         </w:rPr>
-        <w:t>neues Produkt auf den Markt</w:t>
+        <w:t>ein neues Produkt auf den Markt</w:t>
       </w:r>
       <w:r>
         <w:rPr>
@@ -434,7 +423,21 @@
           <w:rFonts w:ascii="Comic Sans MS" w:hAnsi="Comic Sans MS"/>
           <w:lang w:val="de-CH"/>
         </w:rPr>
-        <w:t xml:space="preserve"> und seit dem 19. In Italien</w:t>
+        <w:t xml:space="preserve"> und seit dem 19. </w:t>
+      </w:r>
+      <w:r>
+        <w:rPr>
+          <w:rFonts w:ascii="Comic Sans MS" w:hAnsi="Comic Sans MS"/>
+          <w:lang w:val="de-CH"/>
+        </w:rPr>
+        <w:t>i</w:t>
+      </w:r>
+      <w:r>
+        <w:rPr>
+          <w:rFonts w:ascii="Comic Sans MS" w:hAnsi="Comic Sans MS"/>
+          <w:lang w:val="de-CH"/>
+        </w:rPr>
+        <w:t>n Italien</w:t>
       </w:r>
       <w:r>
         <w:rPr>
@@ -517,7 +520,21 @@
           <w:rFonts w:ascii="Comic Sans MS" w:hAnsi="Comic Sans MS"/>
           <w:lang w:val="de-CH"/>
         </w:rPr>
-        <w:t xml:space="preserve"> (1890er) und der bekannte Last Word (aus 1915).</w:t>
+        <w:t xml:space="preserve"> (1890er) und der </w:t>
+      </w:r>
+      <w:r>
+        <w:rPr>
+          <w:rFonts w:ascii="Comic Sans MS" w:hAnsi="Comic Sans MS"/>
+          <w:lang w:val="de-CH"/>
+        </w:rPr>
+        <w:t xml:space="preserve">weit </w:t>
+      </w:r>
+      <w:r>
+        <w:rPr>
+          <w:rFonts w:ascii="Comic Sans MS" w:hAnsi="Comic Sans MS"/>
+          <w:lang w:val="de-CH"/>
+        </w:rPr>
+        <w:t>bekannte Last Word (aus 1915).</w:t>
       </w:r>
     </w:p>
     <w:p>
@@ -574,6 +591,326 @@
           <w:lang w:val="de-CH"/>
         </w:rPr>
       </w:pPr>
+      <w:r>
+        <w:rPr>
+          <w:rFonts w:ascii="Comic Sans MS" w:hAnsi="Comic Sans MS"/>
+          <w:lang w:val="de-CH"/>
+        </w:rPr>
+        <w:t xml:space="preserve">Die Schattenmorelle ist ein bekannter Vertreter der Sauerkirschen und eng verwandt mit der </w:t>
+      </w:r>
+      <w:proofErr w:type="spellStart"/>
+      <w:r>
+        <w:rPr>
+          <w:rFonts w:ascii="Comic Sans MS" w:hAnsi="Comic Sans MS"/>
+          <w:lang w:val="de-CH"/>
+        </w:rPr>
+        <w:t>Maraska</w:t>
+      </w:r>
+      <w:proofErr w:type="spellEnd"/>
+      <w:r>
+        <w:rPr>
+          <w:rFonts w:ascii="Comic Sans MS" w:hAnsi="Comic Sans MS"/>
+          <w:lang w:val="de-CH"/>
+        </w:rPr>
+        <w:t xml:space="preserve">-Kirsche. Nur: die Schattenmorelle hat in der Schweiz Tradition, die </w:t>
+      </w:r>
+      <w:proofErr w:type="spellStart"/>
+      <w:r>
+        <w:rPr>
+          <w:rFonts w:ascii="Comic Sans MS" w:hAnsi="Comic Sans MS"/>
+          <w:lang w:val="de-CH"/>
+        </w:rPr>
+        <w:t>Maraska</w:t>
+      </w:r>
+      <w:proofErr w:type="spellEnd"/>
+      <w:r>
+        <w:rPr>
+          <w:rFonts w:ascii="Comic Sans MS" w:hAnsi="Comic Sans MS"/>
+          <w:lang w:val="de-CH"/>
+        </w:rPr>
+        <w:t xml:space="preserve">-Kirsche wächst hier hingegen nicht. Wir haben also einen einheimischen Likör geschaffen, welcher aus Schweizer Früchten gemacht ist, welche auch in die Schweiz gehören. Die Schattenmorellen werden geerntet, vergoren und der so entstandene Kirschwein wird </w:t>
+      </w:r>
+      <w:r>
+        <w:rPr>
+          <w:rFonts w:ascii="Comic Sans MS" w:hAnsi="Comic Sans MS"/>
+          <w:lang w:val="de-CH"/>
+        </w:rPr>
+        <w:t xml:space="preserve">zusammen mit den Steinen </w:t>
+      </w:r>
+      <w:r>
+        <w:rPr>
+          <w:rFonts w:ascii="Comic Sans MS" w:hAnsi="Comic Sans MS"/>
+          <w:lang w:val="de-CH"/>
+        </w:rPr>
+        <w:t>destilliert</w:t>
+      </w:r>
+      <w:r>
+        <w:rPr>
+          <w:rFonts w:ascii="Comic Sans MS" w:hAnsi="Comic Sans MS"/>
+          <w:lang w:val="de-CH"/>
+        </w:rPr>
+        <w:t>. Das Destillat nennt man Kirsch</w:t>
+      </w:r>
+      <w:r>
+        <w:rPr>
+          <w:rFonts w:ascii="Comic Sans MS" w:hAnsi="Comic Sans MS"/>
+          <w:lang w:val="de-CH"/>
+        </w:rPr>
+        <w:t xml:space="preserve">. </w:t>
+      </w:r>
+      <w:r>
+        <w:rPr>
+          <w:rFonts w:ascii="Comic Sans MS" w:hAnsi="Comic Sans MS"/>
+          <w:lang w:val="de-CH"/>
+        </w:rPr>
+        <w:t xml:space="preserve">Gut 8 Kilogramm Kirschen braucht es, um einen Liter Kirsch herzustellen. </w:t>
+      </w:r>
+    </w:p>
+    <w:p>
+      <w:pPr>
+        <w:rPr>
+          <w:rFonts w:ascii="Comic Sans MS" w:hAnsi="Comic Sans MS"/>
+          <w:lang w:val="de-CH"/>
+        </w:rPr>
+      </w:pPr>
+    </w:p>
+    <w:p>
+      <w:pPr>
+        <w:rPr>
+          <w:rFonts w:ascii="Comic Sans MS" w:hAnsi="Comic Sans MS"/>
+          <w:lang w:val="de-CH"/>
+        </w:rPr>
+      </w:pPr>
+      <w:r>
+        <w:rPr>
+          <w:rFonts w:ascii="Comic Sans MS" w:hAnsi="Comic Sans MS"/>
+          <w:lang w:val="de-CH"/>
+        </w:rPr>
+        <w:t>Der reine Schattenmorellen-Brand ist sehr parfümiert, und hat nicht den nötigen Biss, den er braucht, um sich in Cocktails zu behaupten. Es wird ihm also etwas Trester-Brand, welcher ebenfalls aus den Schattenmorellen gewonnen wird, hinzugefügt. Trester-Brände werden gewonnen, wenn Früchte nach de</w:t>
+      </w:r>
+      <w:r>
+        <w:rPr>
+          <w:rFonts w:ascii="Comic Sans MS" w:hAnsi="Comic Sans MS"/>
+          <w:lang w:val="de-CH"/>
+        </w:rPr>
+        <w:t xml:space="preserve">m </w:t>
+      </w:r>
+      <w:r>
+        <w:rPr>
+          <w:rFonts w:ascii="Comic Sans MS" w:hAnsi="Comic Sans MS"/>
+          <w:lang w:val="de-CH"/>
+        </w:rPr>
+        <w:lastRenderedPageBreak/>
+        <w:t xml:space="preserve">Gären gepresst werden: Die Pressrückstände heissen Trester, und können separat </w:t>
+      </w:r>
+      <w:r>
+        <w:rPr>
+          <w:rFonts w:ascii="Comic Sans MS" w:hAnsi="Comic Sans MS"/>
+          <w:lang w:val="de-CH"/>
+        </w:rPr>
+        <w:t xml:space="preserve">gebrannt werden; und zeichnen sich durch ein kerniges, </w:t>
+      </w:r>
+      <w:r>
+        <w:rPr>
+          <w:rFonts w:ascii="Comic Sans MS" w:hAnsi="Comic Sans MS"/>
+          <w:lang w:val="de-CH"/>
+        </w:rPr>
+        <w:t xml:space="preserve">vollmundiges Aroma aus. Der bekannteste Trester-Brand ist wohl der Grappa, bei welchem die gepressten Trauben gebrannt werden. Für den </w:t>
+      </w:r>
+      <w:proofErr w:type="spellStart"/>
+      <w:r>
+        <w:rPr>
+          <w:rFonts w:ascii="Comic Sans MS" w:hAnsi="Comic Sans MS"/>
+          <w:lang w:val="de-CH"/>
+        </w:rPr>
+        <w:t>Morellino</w:t>
+      </w:r>
+      <w:proofErr w:type="spellEnd"/>
+      <w:r>
+        <w:rPr>
+          <w:rFonts w:ascii="Comic Sans MS" w:hAnsi="Comic Sans MS"/>
+          <w:lang w:val="de-CH"/>
+        </w:rPr>
+        <w:t xml:space="preserve"> verwenden wir aber Trester-Brand aus gepressten Schattenmorellen.</w:t>
+      </w:r>
+    </w:p>
+    <w:p>
+      <w:pPr>
+        <w:rPr>
+          <w:rFonts w:ascii="Comic Sans MS" w:hAnsi="Comic Sans MS"/>
+          <w:lang w:val="de-CH"/>
+        </w:rPr>
+      </w:pPr>
+    </w:p>
+    <w:p>
+      <w:pPr>
+        <w:rPr>
+          <w:rFonts w:ascii="Comic Sans MS" w:hAnsi="Comic Sans MS"/>
+          <w:lang w:val="de-CH"/>
+        </w:rPr>
+      </w:pPr>
+      <w:r>
+        <w:rPr>
+          <w:rFonts w:ascii="Comic Sans MS" w:hAnsi="Comic Sans MS"/>
+          <w:lang w:val="de-CH"/>
+        </w:rPr>
+        <w:t xml:space="preserve">Wie schmeckt der </w:t>
+      </w:r>
+      <w:proofErr w:type="spellStart"/>
+      <w:r>
+        <w:rPr>
+          <w:rFonts w:ascii="Comic Sans MS" w:hAnsi="Comic Sans MS"/>
+          <w:lang w:val="de-CH"/>
+        </w:rPr>
+        <w:t>Morellino</w:t>
+      </w:r>
+      <w:proofErr w:type="spellEnd"/>
+      <w:r>
+        <w:rPr>
+          <w:rFonts w:ascii="Comic Sans MS" w:hAnsi="Comic Sans MS"/>
+          <w:lang w:val="de-CH"/>
+        </w:rPr>
+        <w:t>?</w:t>
+      </w:r>
+    </w:p>
+    <w:p>
+      <w:pPr>
+        <w:rPr>
+          <w:rFonts w:ascii="Comic Sans MS" w:hAnsi="Comic Sans MS"/>
+          <w:lang w:val="de-CH"/>
+        </w:rPr>
+      </w:pPr>
+    </w:p>
+    <w:p>
+      <w:pPr>
+        <w:rPr>
+          <w:rFonts w:ascii="Comic Sans MS" w:hAnsi="Comic Sans MS"/>
+          <w:lang w:val="de-CH"/>
+        </w:rPr>
+      </w:pPr>
+      <w:r>
+        <w:rPr>
+          <w:rFonts w:ascii="Comic Sans MS" w:hAnsi="Comic Sans MS"/>
+          <w:lang w:val="de-CH"/>
+        </w:rPr>
+        <w:t xml:space="preserve">Die Schattenmorelle verleiht dem </w:t>
+      </w:r>
+      <w:proofErr w:type="spellStart"/>
+      <w:r>
+        <w:rPr>
+          <w:rFonts w:ascii="Comic Sans MS" w:hAnsi="Comic Sans MS"/>
+          <w:lang w:val="de-CH"/>
+        </w:rPr>
+        <w:t>Morellino</w:t>
+      </w:r>
+      <w:proofErr w:type="spellEnd"/>
+      <w:r>
+        <w:rPr>
+          <w:rFonts w:ascii="Comic Sans MS" w:hAnsi="Comic Sans MS"/>
+          <w:lang w:val="de-CH"/>
+        </w:rPr>
+        <w:t xml:space="preserve"> </w:t>
+      </w:r>
+      <w:r>
+        <w:rPr>
+          <w:rFonts w:ascii="Comic Sans MS" w:hAnsi="Comic Sans MS"/>
+          <w:lang w:val="de-CH"/>
+        </w:rPr>
+        <w:t xml:space="preserve">ein Aroma, das sich speziell für den Einsatz in Cocktails eignet. Er eröffnet mit einem frischen </w:t>
+      </w:r>
+      <w:proofErr w:type="spellStart"/>
+      <w:r>
+        <w:rPr>
+          <w:rFonts w:ascii="Comic Sans MS" w:hAnsi="Comic Sans MS"/>
+          <w:lang w:val="de-CH"/>
+        </w:rPr>
+        <w:t>Steinton</w:t>
+      </w:r>
+      <w:proofErr w:type="spellEnd"/>
+      <w:r>
+        <w:rPr>
+          <w:rFonts w:ascii="Comic Sans MS" w:hAnsi="Comic Sans MS"/>
+          <w:lang w:val="de-CH"/>
+        </w:rPr>
+        <w:t xml:space="preserve"> und Noten frischer Kirschkonfitüre, aber lässt auch schon weisse Mandeln und Schwarztee erkennen. Im Gaumen dann Kirsch-Kompott und Marzipan, sowie ein angenehm volles Mundgefühl. In Cocktails trägt er ein zurückhaltend fruchtiges Aroma bei und sorgt für Tiefgang.</w:t>
+      </w:r>
+    </w:p>
+    <w:p>
+      <w:pPr>
+        <w:rPr>
+          <w:rFonts w:ascii="Comic Sans MS" w:hAnsi="Comic Sans MS"/>
+          <w:lang w:val="de-CH"/>
+        </w:rPr>
+      </w:pPr>
+    </w:p>
+    <w:p>
+      <w:pPr>
+        <w:rPr>
+          <w:rFonts w:ascii="Comic Sans MS" w:hAnsi="Comic Sans MS"/>
+          <w:lang w:val="de-CH"/>
+        </w:rPr>
+      </w:pPr>
+      <w:r>
+        <w:rPr>
+          <w:rFonts w:ascii="Comic Sans MS" w:hAnsi="Comic Sans MS"/>
+          <w:lang w:val="de-CH"/>
+        </w:rPr>
+        <w:t xml:space="preserve">// Quote </w:t>
+      </w:r>
+      <w:proofErr w:type="spellStart"/>
+      <w:r>
+        <w:rPr>
+          <w:rFonts w:ascii="Comic Sans MS" w:hAnsi="Comic Sans MS"/>
+          <w:lang w:val="de-CH"/>
+        </w:rPr>
+        <w:t>Marxer</w:t>
+      </w:r>
+      <w:proofErr w:type="spellEnd"/>
+    </w:p>
+    <w:p>
+      <w:pPr>
+        <w:rPr>
+          <w:rFonts w:ascii="Comic Sans MS" w:hAnsi="Comic Sans MS"/>
+          <w:lang w:val="de-CH"/>
+        </w:rPr>
+      </w:pPr>
+      <w:r>
+        <w:rPr>
+          <w:rFonts w:ascii="Comic Sans MS" w:hAnsi="Comic Sans MS"/>
+          <w:lang w:val="de-CH"/>
+        </w:rPr>
+        <w:t xml:space="preserve">// Quote </w:t>
+      </w:r>
+      <w:proofErr w:type="spellStart"/>
+      <w:r>
+        <w:rPr>
+          <w:rFonts w:ascii="Comic Sans MS" w:hAnsi="Comic Sans MS"/>
+          <w:lang w:val="de-CH"/>
+        </w:rPr>
+        <w:t>Wondrich</w:t>
+      </w:r>
+      <w:proofErr w:type="spellEnd"/>
+      <w:r>
+        <w:rPr>
+          <w:rFonts w:ascii="Comic Sans MS" w:hAnsi="Comic Sans MS"/>
+          <w:lang w:val="de-CH"/>
+        </w:rPr>
+        <w:t>?</w:t>
+      </w:r>
+    </w:p>
+    <w:p>
+      <w:pPr>
+        <w:rPr>
+          <w:rFonts w:ascii="Comic Sans MS" w:hAnsi="Comic Sans MS"/>
+        </w:rPr>
+      </w:pPr>
+      <w:r>
+        <w:rPr>
+          <w:rFonts w:ascii="Comic Sans MS" w:hAnsi="Comic Sans MS"/>
+          <w:lang w:val="de-CH"/>
+        </w:rPr>
+        <w:t>// Quote Zbinden?</w:t>
+      </w:r>
     </w:p>
     <w:p>
       <w:pPr>
@@ -613,6 +950,14 @@
           <w:lang w:val="de-CH"/>
         </w:rPr>
       </w:pPr>
+    </w:p>
+    <w:p>
+      <w:pPr>
+        <w:rPr>
+          <w:rFonts w:ascii="Comic Sans MS" w:hAnsi="Comic Sans MS"/>
+          <w:lang w:val="de-CH"/>
+        </w:rPr>
+      </w:pPr>
       <w:r>
         <w:rPr>
           <w:rFonts w:ascii="Comic Sans MS" w:hAnsi="Comic Sans MS"/>
@@ -636,6 +981,14 @@
         </w:rPr>
         <w:t>?</w:t>
       </w:r>
+    </w:p>
+    <w:p>
+      <w:pPr>
+        <w:rPr>
+          <w:rFonts w:ascii="Comic Sans MS" w:hAnsi="Comic Sans MS"/>
+          <w:lang w:val="de-CH"/>
+        </w:rPr>
+      </w:pPr>
     </w:p>
     <w:p>
       <w:pPr>

</xml_diff>